<commit_message>
update feature and template invoice
</commit_message>
<xml_diff>
--- a/public/template/rasyidu/kuitansi.docx
+++ b/public/template/rasyidu/kuitansi.docx
@@ -9,6 +9,415 @@
           <w:lang w:val="en-US"/>
         </w:rPr>
       </w:pPr>
+      <w:r>
+        <w:rPr>
+          <w:lang w:val="id-ID" w:eastAsia="id-ID"/>
+        </w:rPr>
+        <mc:AlternateContent>
+          <mc:Choice Requires="wps">
+            <w:drawing>
+              <wp:anchor distT="45720" distB="45720" distL="114300" distR="114300" simplePos="0" relativeHeight="251664384" behindDoc="0" locked="0" layoutInCell="1" allowOverlap="1">
+                <wp:simplePos x="0" y="0"/>
+                <wp:positionH relativeFrom="column">
+                  <wp:posOffset>-626745</wp:posOffset>
+                </wp:positionH>
+                <wp:positionV relativeFrom="paragraph">
+                  <wp:posOffset>5864860</wp:posOffset>
+                </wp:positionV>
+                <wp:extent cx="4756150" cy="207010"/>
+                <wp:effectExtent l="0" t="0" r="0" b="0"/>
+                <wp:wrapSquare wrapText="bothSides"/>
+                <wp:docPr id="10" name="Text Box 2"/>
+                <wp:cNvGraphicFramePr/>
+                <a:graphic xmlns:a="http://schemas.openxmlformats.org/drawingml/2006/main">
+                  <a:graphicData uri="http://schemas.microsoft.com/office/word/2010/wordprocessingShape">
+                    <wps:wsp>
+                      <wps:cNvSpPr txBox="1">
+                        <a:spLocks noChangeArrowheads="1"/>
+                      </wps:cNvSpPr>
+                      <wps:spPr bwMode="auto">
+                        <a:xfrm>
+                          <a:off x="0" y="0"/>
+                          <a:ext cx="4756150" cy="207010"/>
+                        </a:xfrm>
+                        <a:prstGeom prst="rect">
+                          <a:avLst/>
+                        </a:prstGeom>
+                        <a:noFill/>
+                        <a:ln w="9525">
+                          <a:noFill/>
+                          <a:miter lim="800000"/>
+                        </a:ln>
+                      </wps:spPr>
+                      <wps:txbx>
+                        <w:txbxContent>
+                          <w:p>
+                            <w:pPr>
+                              <w:rPr>
+                                <w:rFonts w:hint="default" w:ascii="Arial" w:hAnsi="Arial" w:cs="Arial"/>
+                                <w:b/>
+                                <w:bCs/>
+                                <w:sz w:val="24"/>
+                                <w:szCs w:val="24"/>
+                                <w:lang w:val="en-US"/>
+                              </w:rPr>
+                            </w:pPr>
+                            <w:r>
+                              <w:rPr>
+                                <w:rFonts w:hint="default" w:ascii="Arial" w:hAnsi="Arial" w:cs="Arial"/>
+                                <w:b/>
+                                <w:bCs/>
+                                <w:sz w:val="24"/>
+                                <w:szCs w:val="24"/>
+                                <w:lang w:val="en-US"/>
+                              </w:rPr>
+                              <w:t>${schools}</w:t>
+                            </w:r>
+                          </w:p>
+                        </w:txbxContent>
+                      </wps:txbx>
+                      <wps:bodyPr rot="0" vert="horz" wrap="square" lIns="91440" tIns="0" rIns="91440" bIns="0" anchor="t" anchorCtr="0">
+                        <a:noAutofit/>
+                      </wps:bodyPr>
+                    </wps:wsp>
+                  </a:graphicData>
+                </a:graphic>
+              </wp:anchor>
+            </w:drawing>
+          </mc:Choice>
+          <mc:Fallback>
+            <w:pict>
+              <v:shape id="Text Box 2" o:spid="_x0000_s1026" o:spt="202" type="#_x0000_t202" style="position:absolute;left:0pt;margin-left:-49.35pt;margin-top:461.8pt;height:16.3pt;width:374.5pt;mso-wrap-distance-bottom:3.6pt;mso-wrap-distance-left:9pt;mso-wrap-distance-right:9pt;mso-wrap-distance-top:3.6pt;z-index:251664384;mso-width-relative:page;mso-height-relative:page;" filled="f" stroked="f" coordsize="21600,21600" o:gfxdata="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">
+                <v:fill on="f" focussize="0,0"/>
+                <v:stroke on="f" miterlimit="8" joinstyle="miter"/>
+                <v:imagedata o:title=""/>
+                <o:lock v:ext="edit" aspectratio="f"/>
+                <v:textbox inset="2.54mm,0mm,2.54mm,0mm">
+                  <w:txbxContent>
+                    <w:p>
+                      <w:pPr>
+                        <w:rPr>
+                          <w:rFonts w:hint="default" w:ascii="Arial" w:hAnsi="Arial" w:cs="Arial"/>
+                          <w:b/>
+                          <w:bCs/>
+                          <w:sz w:val="24"/>
+                          <w:szCs w:val="24"/>
+                          <w:lang w:val="en-US"/>
+                        </w:rPr>
+                      </w:pPr>
+                      <w:r>
+                        <w:rPr>
+                          <w:rFonts w:hint="default" w:ascii="Arial" w:hAnsi="Arial" w:cs="Arial"/>
+                          <w:b/>
+                          <w:bCs/>
+                          <w:sz w:val="24"/>
+                          <w:szCs w:val="24"/>
+                          <w:lang w:val="en-US"/>
+                        </w:rPr>
+                        <w:t>${schools}</w:t>
+                      </w:r>
+                    </w:p>
+                  </w:txbxContent>
+                </v:textbox>
+                <w10:wrap type="square"/>
+              </v:shape>
+            </w:pict>
+          </mc:Fallback>
+        </mc:AlternateContent>
+      </w:r>
+      <w:bookmarkStart w:id="0" w:name="_GoBack"/>
+      <w:r>
+        <w:rPr>
+          <w:rFonts w:hint="default"/>
+          <w:lang w:val="en-US"/>
+        </w:rPr>
+        <w:drawing>
+          <wp:anchor distT="0" distB="0" distL="114300" distR="114300" simplePos="0" relativeHeight="251659264" behindDoc="1" locked="0" layoutInCell="1" allowOverlap="1">
+            <wp:simplePos x="0" y="0"/>
+            <wp:positionH relativeFrom="column">
+              <wp:posOffset>-1149350</wp:posOffset>
+            </wp:positionH>
+            <wp:positionV relativeFrom="paragraph">
+              <wp:posOffset>-914400</wp:posOffset>
+            </wp:positionV>
+            <wp:extent cx="7561580" cy="10692130"/>
+            <wp:effectExtent l="0" t="0" r="0" b="0"/>
+            <wp:wrapThrough wrapText="bothSides">
+              <wp:wrapPolygon>
+                <wp:start x="0" y="0"/>
+                <wp:lineTo x="0" y="21551"/>
+                <wp:lineTo x="21549" y="21551"/>
+                <wp:lineTo x="21549" y="0"/>
+                <wp:lineTo x="0" y="0"/>
+              </wp:wrapPolygon>
+            </wp:wrapThrough>
+            <wp:docPr id="1" name="Picture 1" descr="KUITANSI"/>
+            <wp:cNvGraphicFramePr>
+              <a:graphicFrameLocks xmlns:a="http://schemas.openxmlformats.org/drawingml/2006/main" noChangeAspect="1"/>
+            </wp:cNvGraphicFramePr>
+            <a:graphic xmlns:a="http://schemas.openxmlformats.org/drawingml/2006/main">
+              <a:graphicData uri="http://schemas.openxmlformats.org/drawingml/2006/picture">
+                <pic:pic xmlns:pic="http://schemas.openxmlformats.org/drawingml/2006/picture">
+                  <pic:nvPicPr>
+                    <pic:cNvPr id="1" name="Picture 1" descr="KUITANSI"/>
+                    <pic:cNvPicPr>
+                      <a:picLocks noChangeAspect="1"/>
+                    </pic:cNvPicPr>
+                  </pic:nvPicPr>
+                  <pic:blipFill>
+                    <a:blip r:embed="rId4"/>
+                    <a:stretch>
+                      <a:fillRect/>
+                    </a:stretch>
+                  </pic:blipFill>
+                  <pic:spPr>
+                    <a:xfrm>
+                      <a:off x="0" y="0"/>
+                      <a:ext cx="7561580" cy="10692130"/>
+                    </a:xfrm>
+                    <a:prstGeom prst="rect">
+                      <a:avLst/>
+                    </a:prstGeom>
+                  </pic:spPr>
+                </pic:pic>
+              </a:graphicData>
+            </a:graphic>
+          </wp:anchor>
+        </w:drawing>
+      </w:r>
+      <w:bookmarkEnd w:id="0"/>
+      <w:r>
+        <w:rPr>
+          <w:lang w:val="id-ID" w:eastAsia="id-ID"/>
+        </w:rPr>
+        <mc:AlternateContent>
+          <mc:Choice Requires="wps">
+            <w:drawing>
+              <wp:anchor distT="45720" distB="45720" distL="114300" distR="114300" simplePos="0" relativeHeight="251660288" behindDoc="0" locked="0" layoutInCell="1" allowOverlap="1">
+                <wp:simplePos x="0" y="0"/>
+                <wp:positionH relativeFrom="column">
+                  <wp:posOffset>-670560</wp:posOffset>
+                </wp:positionH>
+                <wp:positionV relativeFrom="paragraph">
+                  <wp:posOffset>511810</wp:posOffset>
+                </wp:positionV>
+                <wp:extent cx="4429125" cy="200660"/>
+                <wp:effectExtent l="0" t="0" r="0" b="0"/>
+                <wp:wrapSquare wrapText="bothSides"/>
+                <wp:docPr id="217" name="Text Box 2"/>
+                <wp:cNvGraphicFramePr/>
+                <a:graphic xmlns:a="http://schemas.openxmlformats.org/drawingml/2006/main">
+                  <a:graphicData uri="http://schemas.microsoft.com/office/word/2010/wordprocessingShape">
+                    <wps:wsp>
+                      <wps:cNvSpPr txBox="1">
+                        <a:spLocks noChangeArrowheads="1"/>
+                      </wps:cNvSpPr>
+                      <wps:spPr bwMode="auto">
+                        <a:xfrm>
+                          <a:off x="0" y="0"/>
+                          <a:ext cx="4429125" cy="200660"/>
+                        </a:xfrm>
+                        <a:prstGeom prst="rect">
+                          <a:avLst/>
+                        </a:prstGeom>
+                        <a:noFill/>
+                        <a:ln w="9525">
+                          <a:noFill/>
+                          <a:miter lim="800000"/>
+                        </a:ln>
+                      </wps:spPr>
+                      <wps:txbx>
+                        <w:txbxContent>
+                          <w:p>
+                            <w:pPr>
+                              <w:rPr>
+                                <w:rFonts w:hint="default" w:ascii="Arial" w:hAnsi="Arial" w:cs="Arial"/>
+                                <w:b/>
+                                <w:bCs/>
+                                <w:sz w:val="24"/>
+                                <w:szCs w:val="24"/>
+                                <w:lang w:val="en-US"/>
+                              </w:rPr>
+                            </w:pPr>
+                            <w:r>
+                              <w:rPr>
+                                <w:rFonts w:hint="default" w:ascii="Arial" w:hAnsi="Arial" w:cs="Arial"/>
+                                <w:b/>
+                                <w:bCs/>
+                                <w:sz w:val="24"/>
+                                <w:szCs w:val="24"/>
+                                <w:lang w:val="en-US"/>
+                              </w:rPr>
+                              <w:t>${schools}</w:t>
+                            </w:r>
+                          </w:p>
+                        </w:txbxContent>
+                      </wps:txbx>
+                      <wps:bodyPr rot="0" vert="horz" wrap="square" lIns="91440" tIns="0" rIns="91440" bIns="0" anchor="t" anchorCtr="0">
+                        <a:noAutofit/>
+                      </wps:bodyPr>
+                    </wps:wsp>
+                  </a:graphicData>
+                </a:graphic>
+              </wp:anchor>
+            </w:drawing>
+          </mc:Choice>
+          <mc:Fallback>
+            <w:pict>
+              <v:shape id="Text Box 2" o:spid="_x0000_s1026" o:spt="202" type="#_x0000_t202" style="position:absolute;left:0pt;margin-left:-52.8pt;margin-top:40.3pt;height:15.8pt;width:348.75pt;mso-wrap-distance-bottom:3.6pt;mso-wrap-distance-left:9pt;mso-wrap-distance-right:9pt;mso-wrap-distance-top:3.6pt;z-index:251660288;mso-width-relative:page;mso-height-relative:page;" filled="f" stroked="f" coordsize="21600,21600" o:gfxdata="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">
+                <v:fill on="f" focussize="0,0"/>
+                <v:stroke on="f" miterlimit="8" joinstyle="miter"/>
+                <v:imagedata o:title=""/>
+                <o:lock v:ext="edit" aspectratio="f"/>
+                <v:textbox inset="2.54mm,0mm,2.54mm,0mm">
+                  <w:txbxContent>
+                    <w:p>
+                      <w:pPr>
+                        <w:rPr>
+                          <w:rFonts w:hint="default" w:ascii="Arial" w:hAnsi="Arial" w:cs="Arial"/>
+                          <w:b/>
+                          <w:bCs/>
+                          <w:sz w:val="24"/>
+                          <w:szCs w:val="24"/>
+                          <w:lang w:val="en-US"/>
+                        </w:rPr>
+                      </w:pPr>
+                      <w:r>
+                        <w:rPr>
+                          <w:rFonts w:hint="default" w:ascii="Arial" w:hAnsi="Arial" w:cs="Arial"/>
+                          <w:b/>
+                          <w:bCs/>
+                          <w:sz w:val="24"/>
+                          <w:szCs w:val="24"/>
+                          <w:lang w:val="en-US"/>
+                        </w:rPr>
+                        <w:t>${schools}</w:t>
+                      </w:r>
+                    </w:p>
+                  </w:txbxContent>
+                </v:textbox>
+                <w10:wrap type="square"/>
+              </v:shape>
+            </w:pict>
+          </mc:Fallback>
+        </mc:AlternateContent>
+      </w:r>
+      <w:r>
+        <w:rPr>
+          <w:lang w:val="id-ID" w:eastAsia="id-ID"/>
+        </w:rPr>
+        <mc:AlternateContent>
+          <mc:Choice Requires="wps">
+            <w:drawing>
+              <wp:anchor distT="45720" distB="45720" distL="114300" distR="114300" simplePos="0" relativeHeight="251661312" behindDoc="0" locked="0" layoutInCell="1" allowOverlap="1">
+                <wp:simplePos x="0" y="0"/>
+                <wp:positionH relativeFrom="column">
+                  <wp:posOffset>-655320</wp:posOffset>
+                </wp:positionH>
+                <wp:positionV relativeFrom="paragraph">
+                  <wp:posOffset>1031240</wp:posOffset>
+                </wp:positionV>
+                <wp:extent cx="4892675" cy="227330"/>
+                <wp:effectExtent l="0" t="0" r="0" b="0"/>
+                <wp:wrapSquare wrapText="bothSides"/>
+                <wp:docPr id="2" name="Text Box 2"/>
+                <wp:cNvGraphicFramePr/>
+                <a:graphic xmlns:a="http://schemas.openxmlformats.org/drawingml/2006/main">
+                  <a:graphicData uri="http://schemas.microsoft.com/office/word/2010/wordprocessingShape">
+                    <wps:wsp>
+                      <wps:cNvSpPr txBox="1">
+                        <a:spLocks noChangeArrowheads="1"/>
+                      </wps:cNvSpPr>
+                      <wps:spPr bwMode="auto">
+                        <a:xfrm>
+                          <a:off x="0" y="0"/>
+                          <a:ext cx="4892675" cy="227330"/>
+                        </a:xfrm>
+                        <a:prstGeom prst="rect">
+                          <a:avLst/>
+                        </a:prstGeom>
+                        <a:noFill/>
+                        <a:ln w="9525">
+                          <a:noFill/>
+                          <a:miter lim="800000"/>
+                        </a:ln>
+                      </wps:spPr>
+                      <wps:txbx>
+                        <w:txbxContent>
+                          <w:p>
+                            <w:pPr>
+                              <w:rPr>
+                                <w:rFonts w:hint="default" w:ascii="Arial" w:hAnsi="Arial" w:cs="Arial"/>
+                                <w:b/>
+                                <w:bCs/>
+                                <w:sz w:val="24"/>
+                                <w:szCs w:val="24"/>
+                                <w:lang w:val="en-US"/>
+                              </w:rPr>
+                            </w:pPr>
+                            <w:r>
+                              <w:rPr>
+                                <w:rFonts w:hint="default" w:ascii="Arial" w:hAnsi="Arial" w:cs="Arial"/>
+                                <w:b/>
+                                <w:bCs/>
+                                <w:sz w:val="24"/>
+                                <w:szCs w:val="24"/>
+                                <w:lang w:val="en-US"/>
+                              </w:rPr>
+                              <w:t>${totalSpell}</w:t>
+                            </w:r>
+                          </w:p>
+                        </w:txbxContent>
+                      </wps:txbx>
+                      <wps:bodyPr rot="0" vert="horz" wrap="square" lIns="91440" tIns="0" rIns="91440" bIns="0" anchor="t" anchorCtr="0">
+                        <a:noAutofit/>
+                      </wps:bodyPr>
+                    </wps:wsp>
+                  </a:graphicData>
+                </a:graphic>
+              </wp:anchor>
+            </w:drawing>
+          </mc:Choice>
+          <mc:Fallback>
+            <w:pict>
+              <v:shape id="_x0000_s1026" o:spid="_x0000_s1026" o:spt="202" type="#_x0000_t202" style="position:absolute;left:0pt;margin-left:-51.6pt;margin-top:81.2pt;height:17.9pt;width:385.25pt;mso-wrap-distance-bottom:3.6pt;mso-wrap-distance-left:9pt;mso-wrap-distance-right:9pt;mso-wrap-distance-top:3.6pt;z-index:251661312;mso-width-relative:page;mso-height-relative:page;" filled="f" stroked="f" coordsize="21600,21600" o:gfxdata="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">
+                <v:fill on="f" focussize="0,0"/>
+                <v:stroke on="f" miterlimit="8" joinstyle="miter"/>
+                <v:imagedata o:title=""/>
+                <o:lock v:ext="edit" aspectratio="f"/>
+                <v:textbox inset="2.54mm,0mm,2.54mm,0mm">
+                  <w:txbxContent>
+                    <w:p>
+                      <w:pPr>
+                        <w:rPr>
+                          <w:rFonts w:hint="default" w:ascii="Arial" w:hAnsi="Arial" w:cs="Arial"/>
+                          <w:b/>
+                          <w:bCs/>
+                          <w:sz w:val="24"/>
+                          <w:szCs w:val="24"/>
+                          <w:lang w:val="en-US"/>
+                        </w:rPr>
+                      </w:pPr>
+                      <w:r>
+                        <w:rPr>
+                          <w:rFonts w:hint="default" w:ascii="Arial" w:hAnsi="Arial" w:cs="Arial"/>
+                          <w:b/>
+                          <w:bCs/>
+                          <w:sz w:val="24"/>
+                          <w:szCs w:val="24"/>
+                          <w:lang w:val="en-US"/>
+                        </w:rPr>
+                        <w:t>${totalSpell}</w:t>
+                      </w:r>
+                    </w:p>
+                  </w:txbxContent>
+                </v:textbox>
+                <w10:wrap type="square"/>
+              </v:shape>
+            </w:pict>
+          </mc:Fallback>
+        </mc:AlternateContent>
+      </w:r>
       <w:r>
         <w:rPr>
           <w:lang w:val="id-ID" w:eastAsia="id-ID"/>
@@ -56,16 +465,16 @@
                               <w:rPr>
                                 <w:rFonts w:ascii="Arial" w:hAnsi="Arial" w:cs="Arial"/>
                                 <w:b/>
-                                <w:sz w:val="20"/>
-                                <w:szCs w:val="20"/>
+                                <w:sz w:val="24"/>
+                                <w:szCs w:val="24"/>
                               </w:rPr>
                             </w:pPr>
                             <w:r>
                               <w:rPr>
                                 <w:rFonts w:ascii="Arial" w:hAnsi="Arial" w:cs="Arial"/>
                                 <w:b/>
-                                <w:sz w:val="20"/>
-                                <w:szCs w:val="20"/>
+                                <w:sz w:val="24"/>
+                                <w:szCs w:val="24"/>
                               </w:rPr>
                               <w:t>Rp</w:t>
                             </w:r>
@@ -73,8 +482,8 @@
                               <w:rPr>
                                 <w:rFonts w:hint="default" w:ascii="Arial" w:hAnsi="Arial" w:cs="Arial"/>
                                 <w:b/>
-                                <w:sz w:val="20"/>
-                                <w:szCs w:val="20"/>
+                                <w:sz w:val="24"/>
+                                <w:szCs w:val="24"/>
                                 <w:lang w:val="en-US"/>
                               </w:rPr>
                               <w:t>${total}</w:t>
@@ -83,8 +492,8 @@
                               <w:rPr>
                                 <w:rFonts w:ascii="Arial" w:hAnsi="Arial" w:cs="Arial"/>
                                 <w:b/>
-                                <w:sz w:val="20"/>
-                                <w:szCs w:val="20"/>
+                                <w:sz w:val="24"/>
+                                <w:szCs w:val="24"/>
                               </w:rPr>
                               <w:t>,00</w:t>
                             </w:r>
@@ -114,16 +523,16 @@
                         <w:rPr>
                           <w:rFonts w:ascii="Arial" w:hAnsi="Arial" w:cs="Arial"/>
                           <w:b/>
-                          <w:sz w:val="20"/>
-                          <w:szCs w:val="20"/>
+                          <w:sz w:val="24"/>
+                          <w:szCs w:val="24"/>
                         </w:rPr>
                       </w:pPr>
                       <w:r>
                         <w:rPr>
                           <w:rFonts w:ascii="Arial" w:hAnsi="Arial" w:cs="Arial"/>
                           <w:b/>
-                          <w:sz w:val="20"/>
-                          <w:szCs w:val="20"/>
+                          <w:sz w:val="24"/>
+                          <w:szCs w:val="24"/>
                         </w:rPr>
                         <w:t>Rp</w:t>
                       </w:r>
@@ -131,8 +540,8 @@
                         <w:rPr>
                           <w:rFonts w:hint="default" w:ascii="Arial" w:hAnsi="Arial" w:cs="Arial"/>
                           <w:b/>
-                          <w:sz w:val="20"/>
-                          <w:szCs w:val="20"/>
+                          <w:sz w:val="24"/>
+                          <w:szCs w:val="24"/>
                           <w:lang w:val="en-US"/>
                         </w:rPr>
                         <w:t>${total}</w:t>
@@ -141,8 +550,8 @@
                         <w:rPr>
                           <w:rFonts w:ascii="Arial" w:hAnsi="Arial" w:cs="Arial"/>
                           <w:b/>
-                          <w:sz w:val="20"/>
-                          <w:szCs w:val="20"/>
+                          <w:sz w:val="24"/>
+                          <w:szCs w:val="24"/>
                         </w:rPr>
                         <w:t>,00</w:t>
                       </w:r>
@@ -203,8 +612,8 @@
                                 <w:rFonts w:hint="default"/>
                                 <w:b/>
                                 <w:bCs/>
-                                <w:sz w:val="16"/>
-                                <w:szCs w:val="16"/>
+                                <w:sz w:val="24"/>
+                                <w:szCs w:val="24"/>
                                 <w:lang w:val="en-US"/>
                               </w:rPr>
                             </w:pPr>
@@ -213,8 +622,8 @@
                                 <w:rFonts w:hint="default"/>
                                 <w:b/>
                                 <w:bCs/>
-                                <w:sz w:val="16"/>
-                                <w:szCs w:val="16"/>
+                                <w:sz w:val="24"/>
+                                <w:szCs w:val="24"/>
                                 <w:lang w:val="en-US"/>
                               </w:rPr>
                               <w:t>${detail}</w:t>
@@ -246,8 +655,8 @@
                           <w:rFonts w:hint="default"/>
                           <w:b/>
                           <w:bCs/>
-                          <w:sz w:val="16"/>
-                          <w:szCs w:val="16"/>
+                          <w:sz w:val="24"/>
+                          <w:szCs w:val="24"/>
                           <w:lang w:val="en-US"/>
                         </w:rPr>
                       </w:pPr>
@@ -256,188 +665,11 @@
                           <w:rFonts w:hint="default"/>
                           <w:b/>
                           <w:bCs/>
-                          <w:sz w:val="16"/>
-                          <w:szCs w:val="16"/>
+                          <w:sz w:val="24"/>
+                          <w:szCs w:val="24"/>
                           <w:lang w:val="en-US"/>
                         </w:rPr>
                         <w:t>${detail}</w:t>
-                      </w:r>
-                    </w:p>
-                  </w:txbxContent>
-                </v:textbox>
-                <w10:wrap type="square"/>
-              </v:shape>
-            </w:pict>
-          </mc:Fallback>
-        </mc:AlternateContent>
-      </w:r>
-      <w:bookmarkStart w:id="0" w:name="_GoBack"/>
-      <w:r>
-        <w:rPr>
-          <w:rFonts w:hint="default"/>
-          <w:lang w:val="en-US"/>
-        </w:rPr>
-        <w:drawing>
-          <wp:anchor distT="0" distB="0" distL="114300" distR="114300" simplePos="0" relativeHeight="251659264" behindDoc="1" locked="0" layoutInCell="1" allowOverlap="1">
-            <wp:simplePos x="0" y="0"/>
-            <wp:positionH relativeFrom="column">
-              <wp:posOffset>-1143000</wp:posOffset>
-            </wp:positionH>
-            <wp:positionV relativeFrom="paragraph">
-              <wp:posOffset>-927735</wp:posOffset>
-            </wp:positionV>
-            <wp:extent cx="7561580" cy="10692130"/>
-            <wp:effectExtent l="0" t="0" r="0" b="0"/>
-            <wp:wrapThrough wrapText="bothSides">
-              <wp:wrapPolygon>
-                <wp:start x="0" y="0"/>
-                <wp:lineTo x="0" y="21551"/>
-                <wp:lineTo x="21549" y="21551"/>
-                <wp:lineTo x="21549" y="0"/>
-                <wp:lineTo x="0" y="0"/>
-              </wp:wrapPolygon>
-            </wp:wrapThrough>
-            <wp:docPr id="1" name="Picture 1" descr="KUITANSI"/>
-            <wp:cNvGraphicFramePr>
-              <a:graphicFrameLocks xmlns:a="http://schemas.openxmlformats.org/drawingml/2006/main" noChangeAspect="1"/>
-            </wp:cNvGraphicFramePr>
-            <a:graphic xmlns:a="http://schemas.openxmlformats.org/drawingml/2006/main">
-              <a:graphicData uri="http://schemas.openxmlformats.org/drawingml/2006/picture">
-                <pic:pic xmlns:pic="http://schemas.openxmlformats.org/drawingml/2006/picture">
-                  <pic:nvPicPr>
-                    <pic:cNvPr id="1" name="Picture 1" descr="KUITANSI"/>
-                    <pic:cNvPicPr>
-                      <a:picLocks noChangeAspect="1"/>
-                    </pic:cNvPicPr>
-                  </pic:nvPicPr>
-                  <pic:blipFill>
-                    <a:blip r:embed="rId4"/>
-                    <a:stretch>
-                      <a:fillRect/>
-                    </a:stretch>
-                  </pic:blipFill>
-                  <pic:spPr>
-                    <a:xfrm>
-                      <a:off x="0" y="0"/>
-                      <a:ext cx="7561580" cy="10692130"/>
-                    </a:xfrm>
-                    <a:prstGeom prst="rect">
-                      <a:avLst/>
-                    </a:prstGeom>
-                  </pic:spPr>
-                </pic:pic>
-              </a:graphicData>
-            </a:graphic>
-          </wp:anchor>
-        </w:drawing>
-      </w:r>
-      <w:bookmarkEnd w:id="0"/>
-      <w:r>
-        <w:rPr>
-          <w:lang w:val="id-ID" w:eastAsia="id-ID"/>
-        </w:rPr>
-        <mc:AlternateContent>
-          <mc:Choice Requires="wps">
-            <w:drawing>
-              <wp:anchor distT="45720" distB="45720" distL="114300" distR="114300" simplePos="0" relativeHeight="251665408" behindDoc="0" locked="0" layoutInCell="1" allowOverlap="1">
-                <wp:simplePos x="0" y="0"/>
-                <wp:positionH relativeFrom="column">
-                  <wp:posOffset>-629285</wp:posOffset>
-                </wp:positionH>
-                <wp:positionV relativeFrom="paragraph">
-                  <wp:posOffset>6398895</wp:posOffset>
-                </wp:positionV>
-                <wp:extent cx="4892040" cy="159385"/>
-                <wp:effectExtent l="0" t="0" r="0" b="0"/>
-                <wp:wrapSquare wrapText="bothSides"/>
-                <wp:docPr id="11" name="Text Box 11"/>
-                <wp:cNvGraphicFramePr/>
-                <a:graphic xmlns:a="http://schemas.openxmlformats.org/drawingml/2006/main">
-                  <a:graphicData uri="http://schemas.microsoft.com/office/word/2010/wordprocessingShape">
-                    <wps:wsp>
-                      <wps:cNvSpPr txBox="1">
-                        <a:spLocks noChangeArrowheads="1"/>
-                      </wps:cNvSpPr>
-                      <wps:spPr bwMode="auto">
-                        <a:xfrm>
-                          <a:off x="0" y="0"/>
-                          <a:ext cx="4892040" cy="159385"/>
-                        </a:xfrm>
-                        <a:prstGeom prst="rect">
-                          <a:avLst/>
-                        </a:prstGeom>
-                        <a:noFill/>
-                        <a:ln w="9525">
-                          <a:noFill/>
-                          <a:miter lim="800000"/>
-                        </a:ln>
-                      </wps:spPr>
-                      <wps:txbx>
-                        <w:txbxContent>
-                          <w:p>
-                            <w:pPr>
-                              <w:rPr>
-                                <w:rFonts w:hint="default" w:ascii="Arial" w:hAnsi="Arial" w:cs="Arial"/>
-                                <w:b/>
-                                <w:bCs/>
-                                <w:sz w:val="18"/>
-                                <w:szCs w:val="18"/>
-                                <w:lang w:val="en-US"/>
-                              </w:rPr>
-                            </w:pPr>
-                            <w:r>
-                              <w:rPr>
-                                <w:rFonts w:hint="default" w:ascii="Arial" w:hAnsi="Arial" w:cs="Arial"/>
-                                <w:b/>
-                                <w:bCs/>
-                                <w:sz w:val="18"/>
-                                <w:szCs w:val="18"/>
-                                <w:lang w:val="en-US"/>
-                              </w:rPr>
-                              <w:t>${totalSpell}</w:t>
-                            </w:r>
-                          </w:p>
-                        </w:txbxContent>
-                      </wps:txbx>
-                      <wps:bodyPr rot="0" vert="horz" wrap="square" lIns="91440" tIns="0" rIns="91440" bIns="0" anchor="t" anchorCtr="0">
-                        <a:noAutofit/>
-                      </wps:bodyPr>
-                    </wps:wsp>
-                  </a:graphicData>
-                </a:graphic>
-              </wp:anchor>
-            </w:drawing>
-          </mc:Choice>
-          <mc:Fallback>
-            <w:pict>
-              <v:shape id="_x0000_s1026" o:spid="_x0000_s1026" o:spt="202" type="#_x0000_t202" style="position:absolute;left:0pt;margin-left:-49.55pt;margin-top:503.85pt;height:12.55pt;width:385.2pt;mso-wrap-distance-bottom:3.6pt;mso-wrap-distance-left:9pt;mso-wrap-distance-right:9pt;mso-wrap-distance-top:3.6pt;z-index:251665408;mso-width-relative:page;mso-height-relative:page;" filled="f" stroked="f" coordsize="21600,21600" o:gfxdata="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">
-                <v:fill on="f" focussize="0,0"/>
-                <v:stroke on="f" miterlimit="8" joinstyle="miter"/>
-                <v:imagedata o:title=""/>
-                <o:lock v:ext="edit" aspectratio="f"/>
-                <v:textbox inset="2.54mm,0mm,2.54mm,0mm">
-                  <w:txbxContent>
-                    <w:p>
-                      <w:pPr>
-                        <w:rPr>
-                          <w:rFonts w:hint="default" w:ascii="Arial" w:hAnsi="Arial" w:cs="Arial"/>
-                          <w:b/>
-                          <w:bCs/>
-                          <w:sz w:val="18"/>
-                          <w:szCs w:val="18"/>
-                          <w:lang w:val="en-US"/>
-                        </w:rPr>
-                      </w:pPr>
-                      <w:r>
-                        <w:rPr>
-                          <w:rFonts w:hint="default" w:ascii="Arial" w:hAnsi="Arial" w:cs="Arial"/>
-                          <w:b/>
-                          <w:bCs/>
-                          <w:sz w:val="18"/>
-                          <w:szCs w:val="18"/>
-                          <w:lang w:val="en-US"/>
-                        </w:rPr>
-                        <w:t>${totalSpell}</w:t>
                       </w:r>
                     </w:p>
                   </w:txbxContent>
@@ -455,18 +687,18 @@
         <mc:AlternateContent>
           <mc:Choice Requires="wps">
             <w:drawing>
-              <wp:anchor distT="45720" distB="45720" distL="114300" distR="114300" simplePos="0" relativeHeight="251664384" behindDoc="0" locked="0" layoutInCell="1" allowOverlap="1">
+              <wp:anchor distT="45720" distB="45720" distL="114300" distR="114300" simplePos="0" relativeHeight="251665408" behindDoc="0" locked="0" layoutInCell="1" allowOverlap="1">
                 <wp:simplePos x="0" y="0"/>
                 <wp:positionH relativeFrom="column">
-                  <wp:posOffset>-626745</wp:posOffset>
+                  <wp:posOffset>-629285</wp:posOffset>
                 </wp:positionH>
                 <wp:positionV relativeFrom="paragraph">
-                  <wp:posOffset>5883910</wp:posOffset>
+                  <wp:posOffset>6398895</wp:posOffset>
                 </wp:positionV>
-                <wp:extent cx="4756150" cy="160020"/>
+                <wp:extent cx="4892040" cy="220345"/>
                 <wp:effectExtent l="0" t="0" r="0" b="0"/>
                 <wp:wrapSquare wrapText="bothSides"/>
-                <wp:docPr id="10" name="Text Box 2"/>
+                <wp:docPr id="11" name="Text Box 11"/>
                 <wp:cNvGraphicFramePr/>
                 <a:graphic xmlns:a="http://schemas.openxmlformats.org/drawingml/2006/main">
                   <a:graphicData uri="http://schemas.microsoft.com/office/word/2010/wordprocessingShape">
@@ -477,7 +709,7 @@
                       <wps:spPr bwMode="auto">
                         <a:xfrm>
                           <a:off x="0" y="0"/>
-                          <a:ext cx="4756150" cy="160020"/>
+                          <a:ext cx="4892040" cy="220345"/>
                         </a:xfrm>
                         <a:prstGeom prst="rect">
                           <a:avLst/>
@@ -496,8 +728,8 @@
                                 <w:rFonts w:hint="default" w:ascii="Arial" w:hAnsi="Arial" w:cs="Arial"/>
                                 <w:b/>
                                 <w:bCs/>
-                                <w:sz w:val="18"/>
-                                <w:szCs w:val="18"/>
+                                <w:sz w:val="24"/>
+                                <w:szCs w:val="24"/>
                                 <w:lang w:val="en-US"/>
                               </w:rPr>
                             </w:pPr>
@@ -506,11 +738,11 @@
                                 <w:rFonts w:hint="default" w:ascii="Arial" w:hAnsi="Arial" w:cs="Arial"/>
                                 <w:b/>
                                 <w:bCs/>
-                                <w:sz w:val="18"/>
-                                <w:szCs w:val="18"/>
+                                <w:sz w:val="24"/>
+                                <w:szCs w:val="24"/>
                                 <w:lang w:val="en-US"/>
                               </w:rPr>
-                              <w:t>${schools}</w:t>
+                              <w:t>${totalSpell}</w:t>
                             </w:r>
                           </w:p>
                         </w:txbxContent>
@@ -526,7 +758,7 @@
           </mc:Choice>
           <mc:Fallback>
             <w:pict>
-              <v:shape id="Text Box 2" o:spid="_x0000_s1026" o:spt="202" type="#_x0000_t202" style="position:absolute;left:0pt;margin-left:-49.35pt;margin-top:463.3pt;height:12.6pt;width:374.5pt;mso-wrap-distance-bottom:3.6pt;mso-wrap-distance-left:9pt;mso-wrap-distance-right:9pt;mso-wrap-distance-top:3.6pt;z-index:251664384;mso-width-relative:page;mso-height-relative:page;" filled="f" stroked="f" coordsize="21600,21600" o:gfxdata="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">
+              <v:shape id="_x0000_s1026" o:spid="_x0000_s1026" o:spt="202" type="#_x0000_t202" style="position:absolute;left:0pt;margin-left:-49.55pt;margin-top:503.85pt;height:17.35pt;width:385.2pt;mso-wrap-distance-bottom:3.6pt;mso-wrap-distance-left:9pt;mso-wrap-distance-right:9pt;mso-wrap-distance-top:3.6pt;z-index:251665408;mso-width-relative:page;mso-height-relative:page;" filled="f" stroked="f" coordsize="21600,21600" o:gfxdata="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">
                 <v:fill on="f" focussize="0,0"/>
                 <v:stroke on="f" miterlimit="8" joinstyle="miter"/>
                 <v:imagedata o:title=""/>
@@ -539,8 +771,8 @@
                           <w:rFonts w:hint="default" w:ascii="Arial" w:hAnsi="Arial" w:cs="Arial"/>
                           <w:b/>
                           <w:bCs/>
-                          <w:sz w:val="18"/>
-                          <w:szCs w:val="18"/>
+                          <w:sz w:val="24"/>
+                          <w:szCs w:val="24"/>
                           <w:lang w:val="en-US"/>
                         </w:rPr>
                       </w:pPr>
@@ -549,11 +781,11 @@
                           <w:rFonts w:hint="default" w:ascii="Arial" w:hAnsi="Arial" w:cs="Arial"/>
                           <w:b/>
                           <w:bCs/>
-                          <w:sz w:val="18"/>
-                          <w:szCs w:val="18"/>
+                          <w:sz w:val="24"/>
+                          <w:szCs w:val="24"/>
                           <w:lang w:val="en-US"/>
                         </w:rPr>
-                        <w:t>${schools}</w:t>
+                        <w:t>${totalSpell}</w:t>
                       </w:r>
                     </w:p>
                   </w:txbxContent>
@@ -611,16 +843,16 @@
                               <w:rPr>
                                 <w:rFonts w:ascii="Arial" w:hAnsi="Arial" w:cs="Arial"/>
                                 <w:b/>
-                                <w:sz w:val="20"/>
-                                <w:szCs w:val="20"/>
+                                <w:sz w:val="24"/>
+                                <w:szCs w:val="24"/>
                               </w:rPr>
                             </w:pPr>
                             <w:r>
                               <w:rPr>
                                 <w:rFonts w:ascii="Arial" w:hAnsi="Arial" w:cs="Arial"/>
                                 <w:b/>
-                                <w:sz w:val="20"/>
-                                <w:szCs w:val="20"/>
+                                <w:sz w:val="24"/>
+                                <w:szCs w:val="24"/>
                               </w:rPr>
                               <w:t>Rp</w:t>
                             </w:r>
@@ -628,8 +860,8 @@
                               <w:rPr>
                                 <w:rFonts w:hint="default" w:ascii="Arial" w:hAnsi="Arial" w:cs="Arial"/>
                                 <w:b/>
-                                <w:sz w:val="20"/>
-                                <w:szCs w:val="20"/>
+                                <w:sz w:val="24"/>
+                                <w:szCs w:val="24"/>
                                 <w:lang w:val="en-US"/>
                               </w:rPr>
                               <w:t>${total}</w:t>
@@ -638,8 +870,8 @@
                               <w:rPr>
                                 <w:rFonts w:ascii="Arial" w:hAnsi="Arial" w:cs="Arial"/>
                                 <w:b/>
-                                <w:sz w:val="20"/>
-                                <w:szCs w:val="20"/>
+                                <w:sz w:val="24"/>
+                                <w:szCs w:val="24"/>
                               </w:rPr>
                               <w:t>,00</w:t>
                             </w:r>
@@ -669,16 +901,16 @@
                         <w:rPr>
                           <w:rFonts w:ascii="Arial" w:hAnsi="Arial" w:cs="Arial"/>
                           <w:b/>
-                          <w:sz w:val="20"/>
-                          <w:szCs w:val="20"/>
+                          <w:sz w:val="24"/>
+                          <w:szCs w:val="24"/>
                         </w:rPr>
                       </w:pPr>
                       <w:r>
                         <w:rPr>
                           <w:rFonts w:ascii="Arial" w:hAnsi="Arial" w:cs="Arial"/>
                           <w:b/>
-                          <w:sz w:val="20"/>
-                          <w:szCs w:val="20"/>
+                          <w:sz w:val="24"/>
+                          <w:szCs w:val="24"/>
                         </w:rPr>
                         <w:t>Rp</w:t>
                       </w:r>
@@ -686,8 +918,8 @@
                         <w:rPr>
                           <w:rFonts w:hint="default" w:ascii="Arial" w:hAnsi="Arial" w:cs="Arial"/>
                           <w:b/>
-                          <w:sz w:val="20"/>
-                          <w:szCs w:val="20"/>
+                          <w:sz w:val="24"/>
+                          <w:szCs w:val="24"/>
                           <w:lang w:val="en-US"/>
                         </w:rPr>
                         <w:t>${total}</w:t>
@@ -696,8 +928,8 @@
                         <w:rPr>
                           <w:rFonts w:ascii="Arial" w:hAnsi="Arial" w:cs="Arial"/>
                           <w:b/>
-                          <w:sz w:val="20"/>
-                          <w:szCs w:val="20"/>
+                          <w:sz w:val="24"/>
+                          <w:szCs w:val="24"/>
                         </w:rPr>
                         <w:t>,00</w:t>
                       </w:r>
@@ -758,8 +990,8 @@
                                 <w:rFonts w:hint="default"/>
                                 <w:b/>
                                 <w:bCs/>
-                                <w:sz w:val="16"/>
-                                <w:szCs w:val="16"/>
+                                <w:sz w:val="24"/>
+                                <w:szCs w:val="24"/>
                                 <w:lang w:val="en-US"/>
                               </w:rPr>
                             </w:pPr>
@@ -768,8 +1000,8 @@
                                 <w:rFonts w:hint="default"/>
                                 <w:b/>
                                 <w:bCs/>
-                                <w:sz w:val="16"/>
-                                <w:szCs w:val="16"/>
+                                <w:sz w:val="24"/>
+                                <w:szCs w:val="24"/>
                                 <w:lang w:val="en-US"/>
                               </w:rPr>
                               <w:t>${detail}</w:t>
@@ -801,8 +1033,8 @@
                           <w:rFonts w:hint="default"/>
                           <w:b/>
                           <w:bCs/>
-                          <w:sz w:val="16"/>
-                          <w:szCs w:val="16"/>
+                          <w:sz w:val="24"/>
+                          <w:szCs w:val="24"/>
                           <w:lang w:val="en-US"/>
                         </w:rPr>
                       </w:pPr>
@@ -811,243 +1043,11 @@
                           <w:rFonts w:hint="default"/>
                           <w:b/>
                           <w:bCs/>
-                          <w:sz w:val="16"/>
-                          <w:szCs w:val="16"/>
+                          <w:sz w:val="24"/>
+                          <w:szCs w:val="24"/>
                           <w:lang w:val="en-US"/>
                         </w:rPr>
                         <w:t>${detail}</w:t>
-                      </w:r>
-                    </w:p>
-                  </w:txbxContent>
-                </v:textbox>
-                <w10:wrap type="square"/>
-              </v:shape>
-            </w:pict>
-          </mc:Fallback>
-        </mc:AlternateContent>
-      </w:r>
-      <w:r>
-        <w:rPr>
-          <w:lang w:val="id-ID" w:eastAsia="id-ID"/>
-        </w:rPr>
-        <mc:AlternateContent>
-          <mc:Choice Requires="wps">
-            <w:drawing>
-              <wp:anchor distT="45720" distB="45720" distL="114300" distR="114300" simplePos="0" relativeHeight="251661312" behindDoc="0" locked="0" layoutInCell="1" allowOverlap="1">
-                <wp:simplePos x="0" y="0"/>
-                <wp:positionH relativeFrom="column">
-                  <wp:posOffset>-610870</wp:posOffset>
-                </wp:positionH>
-                <wp:positionV relativeFrom="paragraph">
-                  <wp:posOffset>1060450</wp:posOffset>
-                </wp:positionV>
-                <wp:extent cx="5245735" cy="159385"/>
-                <wp:effectExtent l="0" t="0" r="0" b="0"/>
-                <wp:wrapSquare wrapText="bothSides"/>
-                <wp:docPr id="2" name="Text Box 2"/>
-                <wp:cNvGraphicFramePr/>
-                <a:graphic xmlns:a="http://schemas.openxmlformats.org/drawingml/2006/main">
-                  <a:graphicData uri="http://schemas.microsoft.com/office/word/2010/wordprocessingShape">
-                    <wps:wsp>
-                      <wps:cNvSpPr txBox="1">
-                        <a:spLocks noChangeArrowheads="1"/>
-                      </wps:cNvSpPr>
-                      <wps:spPr bwMode="auto">
-                        <a:xfrm>
-                          <a:off x="0" y="0"/>
-                          <a:ext cx="5245735" cy="159385"/>
-                        </a:xfrm>
-                        <a:prstGeom prst="rect">
-                          <a:avLst/>
-                        </a:prstGeom>
-                        <a:noFill/>
-                        <a:ln w="9525">
-                          <a:noFill/>
-                          <a:miter lim="800000"/>
-                        </a:ln>
-                      </wps:spPr>
-                      <wps:txbx>
-                        <w:txbxContent>
-                          <w:p>
-                            <w:pPr>
-                              <w:rPr>
-                                <w:rFonts w:hint="default" w:ascii="Arial" w:hAnsi="Arial" w:cs="Arial"/>
-                                <w:b/>
-                                <w:bCs/>
-                                <w:sz w:val="18"/>
-                                <w:szCs w:val="18"/>
-                                <w:lang w:val="en-US"/>
-                              </w:rPr>
-                            </w:pPr>
-                            <w:r>
-                              <w:rPr>
-                                <w:rFonts w:hint="default" w:ascii="Arial" w:hAnsi="Arial" w:cs="Arial"/>
-                                <w:b/>
-                                <w:bCs/>
-                                <w:sz w:val="18"/>
-                                <w:szCs w:val="18"/>
-                                <w:lang w:val="en-US"/>
-                              </w:rPr>
-                              <w:t>${totalSpell}</w:t>
-                            </w:r>
-                          </w:p>
-                        </w:txbxContent>
-                      </wps:txbx>
-                      <wps:bodyPr rot="0" vert="horz" wrap="square" lIns="91440" tIns="0" rIns="91440" bIns="0" anchor="t" anchorCtr="0">
-                        <a:noAutofit/>
-                      </wps:bodyPr>
-                    </wps:wsp>
-                  </a:graphicData>
-                </a:graphic>
-              </wp:anchor>
-            </w:drawing>
-          </mc:Choice>
-          <mc:Fallback>
-            <w:pict>
-              <v:shape id="_x0000_s1026" o:spid="_x0000_s1026" o:spt="202" type="#_x0000_t202" style="position:absolute;left:0pt;margin-left:-48.1pt;margin-top:83.5pt;height:12.55pt;width:413.05pt;mso-wrap-distance-bottom:3.6pt;mso-wrap-distance-left:9pt;mso-wrap-distance-right:9pt;mso-wrap-distance-top:3.6pt;z-index:251661312;mso-width-relative:page;mso-height-relative:page;" filled="f" stroked="f" coordsize="21600,21600" o:gfxdata="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">
-                <v:fill on="f" focussize="0,0"/>
-                <v:stroke on="f" miterlimit="8" joinstyle="miter"/>
-                <v:imagedata o:title=""/>
-                <o:lock v:ext="edit" aspectratio="f"/>
-                <v:textbox inset="2.54mm,0mm,2.54mm,0mm">
-                  <w:txbxContent>
-                    <w:p>
-                      <w:pPr>
-                        <w:rPr>
-                          <w:rFonts w:hint="default" w:ascii="Arial" w:hAnsi="Arial" w:cs="Arial"/>
-                          <w:b/>
-                          <w:bCs/>
-                          <w:sz w:val="18"/>
-                          <w:szCs w:val="18"/>
-                          <w:lang w:val="en-US"/>
-                        </w:rPr>
-                      </w:pPr>
-                      <w:r>
-                        <w:rPr>
-                          <w:rFonts w:hint="default" w:ascii="Arial" w:hAnsi="Arial" w:cs="Arial"/>
-                          <w:b/>
-                          <w:bCs/>
-                          <w:sz w:val="18"/>
-                          <w:szCs w:val="18"/>
-                          <w:lang w:val="en-US"/>
-                        </w:rPr>
-                        <w:t>${totalSpell}</w:t>
-                      </w:r>
-                    </w:p>
-                  </w:txbxContent>
-                </v:textbox>
-                <w10:wrap type="square"/>
-              </v:shape>
-            </w:pict>
-          </mc:Fallback>
-        </mc:AlternateContent>
-      </w:r>
-      <w:r>
-        <w:rPr>
-          <w:lang w:val="id-ID" w:eastAsia="id-ID"/>
-        </w:rPr>
-        <mc:AlternateContent>
-          <mc:Choice Requires="wps">
-            <w:drawing>
-              <wp:anchor distT="45720" distB="45720" distL="114300" distR="114300" simplePos="0" relativeHeight="251660288" behindDoc="0" locked="0" layoutInCell="1" allowOverlap="1">
-                <wp:simplePos x="0" y="0"/>
-                <wp:positionH relativeFrom="column">
-                  <wp:posOffset>-607695</wp:posOffset>
-                </wp:positionH>
-                <wp:positionV relativeFrom="paragraph">
-                  <wp:posOffset>537210</wp:posOffset>
-                </wp:positionV>
-                <wp:extent cx="4429125" cy="160020"/>
-                <wp:effectExtent l="0" t="0" r="0" b="0"/>
-                <wp:wrapSquare wrapText="bothSides"/>
-                <wp:docPr id="217" name="Text Box 2"/>
-                <wp:cNvGraphicFramePr/>
-                <a:graphic xmlns:a="http://schemas.openxmlformats.org/drawingml/2006/main">
-                  <a:graphicData uri="http://schemas.microsoft.com/office/word/2010/wordprocessingShape">
-                    <wps:wsp>
-                      <wps:cNvSpPr txBox="1">
-                        <a:spLocks noChangeArrowheads="1"/>
-                      </wps:cNvSpPr>
-                      <wps:spPr bwMode="auto">
-                        <a:xfrm>
-                          <a:off x="0" y="0"/>
-                          <a:ext cx="4429125" cy="160020"/>
-                        </a:xfrm>
-                        <a:prstGeom prst="rect">
-                          <a:avLst/>
-                        </a:prstGeom>
-                        <a:noFill/>
-                        <a:ln w="9525">
-                          <a:noFill/>
-                          <a:miter lim="800000"/>
-                        </a:ln>
-                      </wps:spPr>
-                      <wps:txbx>
-                        <w:txbxContent>
-                          <w:p>
-                            <w:pPr>
-                              <w:rPr>
-                                <w:rFonts w:hint="default" w:ascii="Arial" w:hAnsi="Arial" w:cs="Arial"/>
-                                <w:b/>
-                                <w:bCs/>
-                                <w:sz w:val="18"/>
-                                <w:szCs w:val="18"/>
-                                <w:lang w:val="en-US"/>
-                              </w:rPr>
-                            </w:pPr>
-                            <w:r>
-                              <w:rPr>
-                                <w:rFonts w:hint="default" w:ascii="Arial" w:hAnsi="Arial" w:cs="Arial"/>
-                                <w:b/>
-                                <w:bCs/>
-                                <w:sz w:val="18"/>
-                                <w:szCs w:val="18"/>
-                                <w:lang w:val="en-US"/>
-                              </w:rPr>
-                              <w:t>${schools}</w:t>
-                            </w:r>
-                          </w:p>
-                        </w:txbxContent>
-                      </wps:txbx>
-                      <wps:bodyPr rot="0" vert="horz" wrap="square" lIns="91440" tIns="0" rIns="91440" bIns="0" anchor="t" anchorCtr="0">
-                        <a:noAutofit/>
-                      </wps:bodyPr>
-                    </wps:wsp>
-                  </a:graphicData>
-                </a:graphic>
-              </wp:anchor>
-            </w:drawing>
-          </mc:Choice>
-          <mc:Fallback>
-            <w:pict>
-              <v:shape id="Text Box 2" o:spid="_x0000_s1026" o:spt="202" type="#_x0000_t202" style="position:absolute;left:0pt;margin-left:-47.85pt;margin-top:42.3pt;height:12.6pt;width:348.75pt;mso-wrap-distance-bottom:3.6pt;mso-wrap-distance-left:9pt;mso-wrap-distance-right:9pt;mso-wrap-distance-top:3.6pt;z-index:251660288;mso-width-relative:page;mso-height-relative:page;" filled="f" stroked="f" coordsize="21600,21600" o:gfxdata="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">
-                <v:fill on="f" focussize="0,0"/>
-                <v:stroke on="f" miterlimit="8" joinstyle="miter"/>
-                <v:imagedata o:title=""/>
-                <o:lock v:ext="edit" aspectratio="f"/>
-                <v:textbox inset="2.54mm,0mm,2.54mm,0mm">
-                  <w:txbxContent>
-                    <w:p>
-                      <w:pPr>
-                        <w:rPr>
-                          <w:rFonts w:hint="default" w:ascii="Arial" w:hAnsi="Arial" w:cs="Arial"/>
-                          <w:b/>
-                          <w:bCs/>
-                          <w:sz w:val="18"/>
-                          <w:szCs w:val="18"/>
-                          <w:lang w:val="en-US"/>
-                        </w:rPr>
-                      </w:pPr>
-                      <w:r>
-                        <w:rPr>
-                          <w:rFonts w:hint="default" w:ascii="Arial" w:hAnsi="Arial" w:cs="Arial"/>
-                          <w:b/>
-                          <w:bCs/>
-                          <w:sz w:val="18"/>
-                          <w:szCs w:val="18"/>
-                          <w:lang w:val="en-US"/>
-                        </w:rPr>
-                        <w:t>${schools}</w:t>
                       </w:r>
                     </w:p>
                   </w:txbxContent>

</xml_diff>